<commit_message>
Laatste bijwerkingen november 2019
</commit_message>
<xml_diff>
--- a/Les 2A - Reactietijdenspel met de eend/Scratch 2/Weekendschool Programmeren - Les 2C - Leerlingeninstructie v2.2.docx
+++ b/Les 2A - Reactietijdenspel met de eend/Scratch 2/Weekendschool Programmeren - Les 2C - Leerlingeninstructie v2.2.docx
@@ -25,13 +25,13 @@
         <w:rPr>
           <w:lang w:val="nl-NL"/>
         </w:rPr>
-        <w:t>2B</w:t>
-      </w:r>
-      <w:r>
-        <w:rPr>
-          <w:lang w:val="nl-NL"/>
-        </w:rPr>
-        <w:t xml:space="preserve"> – </w:t>
+        <w:t>2</w:t>
+      </w:r>
+      <w:r>
+        <w:rPr>
+          <w:lang w:val="nl-NL"/>
+        </w:rPr>
+        <w:t xml:space="preserve">C – </w:t>
       </w:r>
       <w:r>
         <w:rPr>
@@ -1134,21 +1134,7 @@
         <w:rPr>
           <w:lang w:val="nl-NL"/>
         </w:rPr>
-        <w:t xml:space="preserve"> </w:t>
-      </w:r>
-      <w:proofErr w:type="spellStart"/>
-      <w:r>
-        <w:rPr>
-          <w:lang w:val="nl-NL"/>
-        </w:rPr>
-        <w:t>is</w:t>
-      </w:r>
-      <w:proofErr w:type="spellEnd"/>
-      <w:r>
-        <w:rPr>
-          <w:lang w:val="nl-NL"/>
-        </w:rPr>
-        <w:t xml:space="preserve"> de waarde van de joystick als </w:t>
+        <w:t xml:space="preserve"> is de waarde van de joystick als </w:t>
       </w:r>
       <w:r>
         <w:rPr>
@@ -3951,7 +3937,7 @@
         <w:noProof/>
         <w:lang w:val="nl-NL"/>
       </w:rPr>
-      <w:t>6</w:t>
+      <w:t>2</w:t>
     </w:r>
     <w:r>
       <w:rPr>
@@ -4147,7 +4133,7 @@
             <w:noProof/>
             <w:lang w:val="nl-NL"/>
           </w:rPr>
-          <w:t>7</w:t>
+          <w:t>1</w:t>
         </w:r>
         <w:r>
           <w:rPr>
@@ -5444,7 +5430,6 @@
     <w:lvl w:ilvl="1">
       <w:start w:val="1"/>
       <w:numFmt w:val="lowerLetter"/>
-      <w:pStyle w:val="WS-Subopdracht"/>
       <w:lvlText w:val="%2:"/>
       <w:lvlJc w:val="left"/>
       <w:pPr>
@@ -5459,7 +5444,6 @@
     <w:lvl w:ilvl="2">
       <w:start w:val="1"/>
       <w:numFmt w:val="bullet"/>
-      <w:pStyle w:val="WS-SubSubopdracht"/>
       <w:lvlText w:val=""/>
       <w:lvlJc w:val="left"/>
       <w:pPr>
@@ -6083,6 +6067,14 @@
   </w:num>
   <w:num w:numId="19">
     <w:abstractNumId w:val="8"/>
+    <w:lvlOverride w:ilvl="0">
+      <w:lvl w:ilvl="0">
+        <w:numFmt w:val="decimal"/>
+        <w:pStyle w:val="Kop1"/>
+        <w:lvlText w:val=""/>
+        <w:lvlJc w:val="left"/>
+      </w:lvl>
+    </w:lvlOverride>
     <w:lvlOverride w:ilvl="1">
       <w:lvl w:ilvl="1">
         <w:start w:val="1"/>
@@ -6109,6 +6101,9 @@
   </w:num>
   <w:num w:numId="22">
     <w:abstractNumId w:val="13"/>
+  </w:num>
+  <w:num w:numId="23">
+    <w:abstractNumId w:val="8"/>
   </w:num>
 </w:numbering>
 </file>
@@ -7046,7 +7041,7 @@
     <w:rsid w:val="002D50CB"/>
     <w:pPr>
       <w:numPr>
-        <w:numId w:val="19"/>
+        <w:numId w:val="23"/>
       </w:numPr>
     </w:pPr>
   </w:style>

</xml_diff>